<commit_message>
section summary, weekly progress
</commit_message>
<xml_diff>
--- a/docs/Project Charter Template.docx
+++ b/docs/Project Charter Template.docx
@@ -862,13 +862,16 @@
               </w:numPr>
             </w:pPr>
             <w:r>
-              <w:t>Achieve ROUGE-2 scores &gt;40% and BERTScore &gt;0.85</w:t>
-            </w:r>
-            <w:r>
-              <w:t>.</w:t>
-            </w:r>
-            <w:r>
-              <w:t xml:space="preserve"> </w:t>
+              <w:t>Achieve ROUGE-2 scores &gt;40%</w:t>
+            </w:r>
+            <w:r>
+              <w:t xml:space="preserve"> [1],[3]</w:t>
+            </w:r>
+            <w:r>
+              <w:t xml:space="preserve"> and BERTScore &gt;0.85 </w:t>
+            </w:r>
+            <w:r>
+              <w:t>[1],[4].</w:t>
             </w:r>
           </w:p>
           <w:p>
@@ -885,6 +888,9 @@
             <w:r>
               <w:t>.</w:t>
             </w:r>
+            <w:r>
+              <w:t xml:space="preserve"> </w:t>
+            </w:r>
           </w:p>
           <w:p>
             <w:pPr>
@@ -913,7 +919,16 @@
               </w:numPr>
             </w:pPr>
             <w:r>
-              <w:t xml:space="preserve">Process papers 50% faster than manual reading. </w:t>
+              <w:t xml:space="preserve">Process papers 50% faster than manual </w:t>
+            </w:r>
+            <w:r>
+              <w:t>reading</w:t>
+            </w:r>
+            <w:r>
+              <w:t xml:space="preserve"> [1]</w:t>
+            </w:r>
+            <w:r>
+              <w:t xml:space="preserve">. </w:t>
             </w:r>
           </w:p>
           <w:p>
@@ -937,7 +952,13 @@
               <w:t>Methods:</w:t>
             </w:r>
             <w:r>
-              <w:t xml:space="preserve"> Fine-tune transformer models (T5/BART/BERT) on scientific corpora; Implement attention visualization and attribution </w:t>
+              <w:t xml:space="preserve"> Fine-tune transformer models (T5/BART/BERT) on scientific corpora</w:t>
+            </w:r>
+            <w:r>
+              <w:t xml:space="preserve"> [5]</w:t>
+            </w:r>
+            <w:r>
+              <w:t xml:space="preserve">; Implement attention visualization and attribution </w:t>
             </w:r>
             <w:r>
               <w:t xml:space="preserve">  </w:t>
@@ -947,7 +968,13 @@
               <w:t xml:space="preserve"> </w:t>
             </w:r>
             <w:r>
-              <w:t xml:space="preserve">techniques; Develop hybrid explainability approach. </w:t>
+              <w:t>techniques</w:t>
+            </w:r>
+            <w:r>
+              <w:t xml:space="preserve"> [2]</w:t>
+            </w:r>
+            <w:r>
+              <w:t xml:space="preserve">; Develop hybrid explainability approach. </w:t>
             </w:r>
             <w:r>
               <w:rPr>
@@ -957,14 +984,22 @@
               <w:t>Metrics:</w:t>
             </w:r>
             <w:r>
-              <w:t xml:space="preserve"> ROUGE scores, BERTScore, user trust ratings (1-5 scale), processing </w:t>
-            </w:r>
-            <w:r>
-              <w:br/>
-              <w:t xml:space="preserve"> </w:t>
-            </w:r>
-            <w:r>
-              <w:t>time, factual accuracy assessment.</w:t>
+              <w:t xml:space="preserve"> ROUGE </w:t>
+            </w:r>
+            <w:r>
+              <w:t>scores</w:t>
+            </w:r>
+            <w:r>
+              <w:t xml:space="preserve"> [3]</w:t>
+            </w:r>
+            <w:r>
+              <w:t>, BERTScore</w:t>
+            </w:r>
+            <w:r>
+              <w:t xml:space="preserve"> [4],</w:t>
+            </w:r>
+            <w:r>
+              <w:t xml:space="preserve"> user trust ratings (1-5 scale), processing time, factual accuracy assessment.</w:t>
             </w:r>
           </w:p>
           <w:p/>
@@ -1030,6 +1065,9 @@
             </w:pPr>
             <w:r>
               <w:t>Fully functional web application (Streamlit/Gradio interface)</w:t>
+            </w:r>
+            <w:r>
+              <w:t xml:space="preserve"> [6]</w:t>
             </w:r>
             <w:r>
               <w:t>.</w:t>
@@ -1218,6 +1256,9 @@
               <w:t>Support for arXiv and PubMed papers</w:t>
             </w:r>
             <w:r>
+              <w:t xml:space="preserve"> [6]</w:t>
+            </w:r>
+            <w:r>
               <w:t>.</w:t>
             </w:r>
           </w:p>
@@ -1230,7 +1271,13 @@
               </w:numPr>
             </w:pPr>
             <w:r>
-              <w:t xml:space="preserve">Explainability features showing source attribution </w:t>
+              <w:t>Explainability features showing source attribution</w:t>
+            </w:r>
+            <w:r>
+              <w:t>, more than just attention [2]</w:t>
+            </w:r>
+            <w:r>
+              <w:t>.</w:t>
             </w:r>
           </w:p>
           <w:p>
@@ -1242,7 +1289,10 @@
               </w:numPr>
             </w:pPr>
             <w:r>
-              <w:t xml:space="preserve">User interface for paper upload and interaction </w:t>
+              <w:t>User interface for paper upload and interaction</w:t>
+            </w:r>
+            <w:r>
+              <w:t>.</w:t>
             </w:r>
           </w:p>
           <w:p>
@@ -1254,7 +1304,10 @@
               </w:numPr>
             </w:pPr>
             <w:r>
-              <w:t xml:space="preserve">Benchmarking against existing LLM tools </w:t>
+              <w:t>Benchmarking against existing LLM tools</w:t>
+            </w:r>
+            <w:r>
+              <w:t>.</w:t>
             </w:r>
           </w:p>
           <w:p>
@@ -1266,7 +1319,10 @@
               </w:numPr>
             </w:pPr>
             <w:r>
-              <w:t xml:space="preserve">Support for PDF and plain text formats </w:t>
+              <w:t>Support for PDF and plain text formats</w:t>
+            </w:r>
+            <w:r>
+              <w:t>.</w:t>
             </w:r>
           </w:p>
           <w:p>
@@ -1278,7 +1334,10 @@
               </w:numPr>
             </w:pPr>
             <w:r>
-              <w:t xml:space="preserve">Customizable summary length </w:t>
+              <w:t>Customizable summary length</w:t>
+            </w:r>
+            <w:r>
+              <w:t>.</w:t>
             </w:r>
           </w:p>
           <w:p>
@@ -1360,7 +1419,13 @@
               </w:numPr>
             </w:pPr>
             <w:r>
-              <w:t>Citation extraction module, for richer summaries.</w:t>
+              <w:t>Citation extraction module, for richer summaries</w:t>
+            </w:r>
+            <w:r>
+              <w:t xml:space="preserve"> [1]</w:t>
+            </w:r>
+            <w:r>
+              <w:t>.</w:t>
             </w:r>
           </w:p>
           <w:p>
@@ -2583,254 +2648,6 @@
     </w:p>
     <w:p>
       <w:pPr>
-        <w:numPr>
-          <w:ilvl w:val="1"/>
-          <w:numId w:val="20"/>
-        </w:numPr>
-        <w:rPr>
-          <w:b/>
-          <w:color w:val="000000"/>
-          <w:lang w:val="en-IN"/>
-        </w:rPr>
-      </w:pPr>
-      <w:r>
-        <w:rPr>
-          <w:b/>
-          <w:color w:val="000000"/>
-          <w:lang w:val="en-IN"/>
-        </w:rPr>
-        <w:t xml:space="preserve">Follow-up discussion: </w:t>
-      </w:r>
-      <w:hyperlink r:id="rId12" w:history="1">
-        <w:r>
-          <w:rPr>
-            <w:rStyle w:val="Hyperlink"/>
-            <w:b/>
-            <w:lang w:val="en-IN"/>
-          </w:rPr>
-          <w:t>https://arxiv.org/abs/1908.04626</w:t>
-        </w:r>
-      </w:hyperlink>
-    </w:p>
-    <w:p>
-      <w:pPr>
-        <w:pStyle w:val="ListParagraph"/>
-        <w:numPr>
-          <w:ilvl w:val="0"/>
-          <w:numId w:val="20"/>
-        </w:numPr>
-        <w:rPr>
-          <w:b/>
-          <w:color w:val="000000"/>
-          <w:lang w:val="en-IN"/>
-        </w:rPr>
-      </w:pPr>
-      <w:r>
-        <w:rPr>
-          <w:b/>
-          <w:bCs/>
-          <w:color w:val="000000"/>
-          <w:lang w:val="en-IN"/>
-        </w:rPr>
-        <w:t>SHAP for Transformers Documentation</w:t>
-      </w:r>
-      <w:r>
-        <w:rPr>
-          <w:b/>
-          <w:color w:val="000000"/>
-          <w:lang w:val="en-IN"/>
-        </w:rPr>
-        <w:t xml:space="preserve"> </w:t>
-      </w:r>
-    </w:p>
-    <w:p>
-      <w:pPr>
-        <w:numPr>
-          <w:ilvl w:val="1"/>
-          <w:numId w:val="20"/>
-        </w:numPr>
-        <w:rPr>
-          <w:b/>
-          <w:color w:val="000000"/>
-          <w:lang w:val="en-IN"/>
-        </w:rPr>
-      </w:pPr>
-      <w:r>
-        <w:rPr>
-          <w:b/>
-          <w:color w:val="000000"/>
-          <w:lang w:val="en-IN"/>
-        </w:rPr>
-        <w:t xml:space="preserve">GitHub: </w:t>
-      </w:r>
-      <w:hyperlink r:id="rId13" w:history="1">
-        <w:r>
-          <w:rPr>
-            <w:rStyle w:val="Hyperlink"/>
-            <w:b/>
-            <w:lang w:val="en-IN"/>
-          </w:rPr>
-          <w:t>https://github.com/slundberg/shap</w:t>
-        </w:r>
-      </w:hyperlink>
-    </w:p>
-    <w:p>
-      <w:pPr>
-        <w:numPr>
-          <w:ilvl w:val="1"/>
-          <w:numId w:val="20"/>
-        </w:numPr>
-        <w:rPr>
-          <w:b/>
-          <w:color w:val="000000"/>
-          <w:lang w:val="en-IN"/>
-        </w:rPr>
-      </w:pPr>
-      <w:r>
-        <w:rPr>
-          <w:b/>
-          <w:color w:val="000000"/>
-          <w:lang w:val="en-IN"/>
-        </w:rPr>
-        <w:t xml:space="preserve">Transformers Tutorial: </w:t>
-      </w:r>
-      <w:hyperlink r:id="rId14" w:history="1">
-        <w:r>
-          <w:rPr>
-            <w:rStyle w:val="Hyperlink"/>
-            <w:b/>
-            <w:lang w:val="en-IN"/>
-          </w:rPr>
-          <w:t>https://shap.readthedocs.io/en/latest/example_notebooks/text_examples/transformers/</w:t>
-        </w:r>
-      </w:hyperlink>
-    </w:p>
-    <w:p>
-      <w:pPr>
-        <w:pStyle w:val="ListParagraph"/>
-        <w:numPr>
-          <w:ilvl w:val="0"/>
-          <w:numId w:val="20"/>
-        </w:numPr>
-        <w:rPr>
-          <w:b/>
-          <w:color w:val="000000"/>
-          <w:lang w:val="en-IN"/>
-        </w:rPr>
-      </w:pPr>
-      <w:r>
-        <w:rPr>
-          <w:b/>
-          <w:bCs/>
-          <w:color w:val="000000"/>
-          <w:lang w:val="en-IN"/>
-        </w:rPr>
-        <w:t>Hugging Face Transformers Library</w:t>
-      </w:r>
-      <w:r>
-        <w:rPr>
-          <w:b/>
-          <w:color w:val="000000"/>
-          <w:lang w:val="en-IN"/>
-        </w:rPr>
-        <w:t xml:space="preserve"> </w:t>
-      </w:r>
-    </w:p>
-    <w:p>
-      <w:pPr>
-        <w:numPr>
-          <w:ilvl w:val="1"/>
-          <w:numId w:val="20"/>
-        </w:numPr>
-        <w:rPr>
-          <w:b/>
-          <w:color w:val="000000"/>
-          <w:lang w:val="en-IN"/>
-        </w:rPr>
-      </w:pPr>
-      <w:r>
-        <w:rPr>
-          <w:b/>
-          <w:color w:val="000000"/>
-          <w:lang w:val="en-IN"/>
-        </w:rPr>
-        <w:t xml:space="preserve">Documentation: </w:t>
-      </w:r>
-      <w:hyperlink r:id="rId15" w:history="1">
-        <w:r>
-          <w:rPr>
-            <w:rStyle w:val="Hyperlink"/>
-            <w:b/>
-            <w:lang w:val="en-IN"/>
-          </w:rPr>
-          <w:t>https://huggingface.co/docs/transformers</w:t>
-        </w:r>
-      </w:hyperlink>
-    </w:p>
-    <w:p>
-      <w:pPr>
-        <w:numPr>
-          <w:ilvl w:val="1"/>
-          <w:numId w:val="20"/>
-        </w:numPr>
-        <w:rPr>
-          <w:b/>
-          <w:color w:val="000000"/>
-          <w:lang w:val="en-IN"/>
-        </w:rPr>
-      </w:pPr>
-      <w:r>
-        <w:rPr>
-          <w:b/>
-          <w:color w:val="000000"/>
-          <w:lang w:val="en-IN"/>
-        </w:rPr>
-        <w:t xml:space="preserve">Model Hub: </w:t>
-      </w:r>
-      <w:hyperlink r:id="rId16" w:history="1">
-        <w:r>
-          <w:rPr>
-            <w:rStyle w:val="Hyperlink"/>
-            <w:b/>
-            <w:lang w:val="en-IN"/>
-          </w:rPr>
-          <w:t>https://huggingface.co/models</w:t>
-        </w:r>
-      </w:hyperlink>
-    </w:p>
-    <w:p>
-      <w:pPr>
-        <w:numPr>
-          <w:ilvl w:val="1"/>
-          <w:numId w:val="20"/>
-        </w:numPr>
-        <w:rPr>
-          <w:b/>
-          <w:color w:val="000000"/>
-          <w:lang w:val="en-IN"/>
-        </w:rPr>
-      </w:pPr>
-      <w:r>
-        <w:rPr>
-          <w:b/>
-          <w:color w:val="000000"/>
-          <w:lang w:val="en-IN"/>
-        </w:rPr>
-        <w:t xml:space="preserve">Datasets: </w:t>
-      </w:r>
-      <w:hyperlink r:id="rId17" w:history="1">
-        <w:r>
-          <w:rPr>
-            <w:rStyle w:val="Hyperlink"/>
-            <w:b/>
-            <w:lang w:val="en-IN"/>
-          </w:rPr>
-          <w:t>https://huggingface.co/datasets</w:t>
-        </w:r>
-      </w:hyperlink>
-    </w:p>
-    <w:p>
-      <w:pPr>
         <w:pStyle w:val="ListParagraph"/>
         <w:numPr>
           <w:ilvl w:val="0"/>
@@ -2880,7 +2697,7 @@
         </w:rPr>
         <w:t xml:space="preserve">ROUGE Package: </w:t>
       </w:r>
-      <w:hyperlink r:id="rId18" w:history="1">
+      <w:hyperlink r:id="rId12" w:history="1">
         <w:r>
           <w:rPr>
             <w:rStyle w:val="Hyperlink"/>
@@ -2909,18 +2726,8 @@
           <w:color w:val="000000"/>
           <w:lang w:val="en-IN"/>
         </w:rPr>
-        <w:t xml:space="preserve">BERTScore: </w:t>
+        <w:t>BERTScore</w:t>
       </w:r>
-      <w:hyperlink r:id="rId19" w:history="1">
-        <w:r>
-          <w:rPr>
-            <w:rStyle w:val="Hyperlink"/>
-            <w:b/>
-            <w:lang w:val="en-IN"/>
-          </w:rPr>
-          <w:t>https://github.com/Tiiiger/bert_score</w:t>
-        </w:r>
-      </w:hyperlink>
     </w:p>
     <w:p>
       <w:pPr>
@@ -2942,7 +2749,7 @@
         </w:rPr>
         <w:t xml:space="preserve">Paper (BERTScore): </w:t>
       </w:r>
-      <w:hyperlink r:id="rId20" w:history="1">
+      <w:hyperlink r:id="rId13" w:history="1">
         <w:r>
           <w:rPr>
             <w:rStyle w:val="Hyperlink"/>
@@ -3002,40 +2809,9 @@
           <w:color w:val="000000"/>
           <w:lang w:val="en-IN"/>
         </w:rPr>
-        <w:t xml:space="preserve">Survey Paper: </w:t>
-      </w:r>
-      <w:hyperlink r:id="rId21" w:history="1">
-        <w:r>
-          <w:rPr>
-            <w:rStyle w:val="Hyperlink"/>
-            <w:b/>
-            <w:lang w:val="en-IN"/>
-          </w:rPr>
-          <w:t>https://arxiv.org/abs/2110.15114</w:t>
-        </w:r>
-      </w:hyperlink>
-    </w:p>
-    <w:p>
-      <w:pPr>
-        <w:numPr>
-          <w:ilvl w:val="1"/>
-          <w:numId w:val="20"/>
-        </w:numPr>
-        <w:rPr>
-          <w:b/>
-          <w:color w:val="000000"/>
-          <w:lang w:val="en-IN"/>
-        </w:rPr>
-      </w:pPr>
-      <w:r>
-        <w:rPr>
-          <w:b/>
-          <w:color w:val="000000"/>
-          <w:lang w:val="en-IN"/>
-        </w:rPr>
         <w:t xml:space="preserve">BART for Summarization: </w:t>
       </w:r>
-      <w:hyperlink r:id="rId22" w:history="1">
+      <w:hyperlink r:id="rId14" w:history="1">
         <w:r>
           <w:rPr>
             <w:rStyle w:val="Hyperlink"/>
@@ -3064,40 +2840,7 @@
           <w:color w:val="000000"/>
           <w:lang w:val="en-IN"/>
         </w:rPr>
-        <w:t xml:space="preserve">SciBERT: </w:t>
-      </w:r>
-      <w:hyperlink r:id="rId23" w:history="1">
-        <w:r>
-          <w:rPr>
-            <w:rStyle w:val="Hyperlink"/>
-            <w:b/>
-            <w:lang w:val="en-IN"/>
-          </w:rPr>
-          <w:t>https://arxiv.org/abs/1903.10676</w:t>
-        </w:r>
-      </w:hyperlink>
-    </w:p>
-    <w:p>
-      <w:pPr>
-        <w:pStyle w:val="ListParagraph"/>
-        <w:numPr>
-          <w:ilvl w:val="0"/>
-          <w:numId w:val="20"/>
-        </w:numPr>
-        <w:rPr>
-          <w:b/>
-          <w:color w:val="000000"/>
-          <w:lang w:val="en-IN"/>
-        </w:rPr>
-      </w:pPr>
-      <w:r>
-        <w:rPr>
-          <w:b/>
-          <w:bCs/>
-          <w:color w:val="000000"/>
-          <w:lang w:val="en-IN"/>
-        </w:rPr>
-        <w:t>Explainable AI Best Practices</w:t>
+        <w:t>LongT5</w:t>
       </w:r>
       <w:r>
         <w:rPr>
@@ -3105,99 +2848,16 @@
           <w:color w:val="000000"/>
           <w:lang w:val="en-IN"/>
         </w:rPr>
-        <w:t xml:space="preserve"> </w:t>
+        <w:t xml:space="preserve">: </w:t>
       </w:r>
-    </w:p>
-    <w:p>
-      <w:pPr>
-        <w:numPr>
-          <w:ilvl w:val="1"/>
-          <w:numId w:val="20"/>
-        </w:numPr>
-        <w:rPr>
-          <w:b/>
-          <w:color w:val="000000"/>
-          <w:lang w:val="en-IN"/>
-        </w:rPr>
-      </w:pPr>
-      <w:r>
-        <w:rPr>
-          <w:b/>
-          <w:color w:val="000000"/>
-          <w:lang w:val="en-IN"/>
-        </w:rPr>
-        <w:t xml:space="preserve">Captum Library (PyTorch): </w:t>
-      </w:r>
-      <w:hyperlink r:id="rId24" w:history="1">
+      <w:hyperlink r:id="rId15" w:history="1">
         <w:r>
           <w:rPr>
             <w:rStyle w:val="Hyperlink"/>
             <w:b/>
             <w:lang w:val="en-IN"/>
           </w:rPr>
-          <w:t>https://captum.ai/</w:t>
-        </w:r>
-      </w:hyperlink>
-    </w:p>
-    <w:p>
-      <w:pPr>
-        <w:numPr>
-          <w:ilvl w:val="1"/>
-          <w:numId w:val="20"/>
-        </w:numPr>
-        <w:rPr>
-          <w:b/>
-          <w:color w:val="000000"/>
-          <w:lang w:val="en-IN"/>
-        </w:rPr>
-      </w:pPr>
-      <w:r>
-        <w:rPr>
-          <w:b/>
-          <w:color w:val="000000"/>
-          <w:lang w:val="en-IN"/>
-        </w:rPr>
-        <w:t xml:space="preserve">Transformers Interpret: </w:t>
-      </w:r>
-      <w:hyperlink r:id="rId25" w:history="1">
-        <w:r>
-          <w:rPr>
-            <w:rStyle w:val="Hyperlink"/>
-            <w:b/>
-            <w:lang w:val="en-IN"/>
-          </w:rPr>
-          <w:t>https://github.com/cdpierse/transformers-interpret</w:t>
-        </w:r>
-      </w:hyperlink>
-    </w:p>
-    <w:p>
-      <w:pPr>
-        <w:numPr>
-          <w:ilvl w:val="1"/>
-          <w:numId w:val="20"/>
-        </w:numPr>
-        <w:rPr>
-          <w:b/>
-          <w:color w:val="000000"/>
-          <w:lang w:val="en-IN"/>
-        </w:rPr>
-      </w:pPr>
-      <w:r>
-        <w:rPr>
-          <w:b/>
-          <w:color w:val="000000"/>
-          <w:lang w:val="en-IN"/>
-        </w:rPr>
-        <w:t xml:space="preserve">"Attention is Not Not Explanation": </w:t>
-      </w:r>
-      <w:hyperlink r:id="rId26" w:history="1">
-        <w:r>
-          <w:rPr>
-            <w:rStyle w:val="Hyperlink"/>
-            <w:b/>
-            <w:lang w:val="en-IN"/>
-          </w:rPr>
-          <w:t>https://arxiv.org/abs/1908.04626</w:t>
+          <w:t>https://arxiv.org/pdf/2112.07916</w:t>
         </w:r>
       </w:hyperlink>
     </w:p>
@@ -3252,7 +2912,7 @@
         </w:rPr>
         <w:t xml:space="preserve">arXiv Dataset: </w:t>
       </w:r>
-      <w:hyperlink r:id="rId27" w:history="1">
+      <w:hyperlink r:id="rId16" w:history="1">
         <w:r>
           <w:rPr>
             <w:rStyle w:val="Hyperlink"/>
@@ -3283,7 +2943,7 @@
         </w:rPr>
         <w:t xml:space="preserve">PubMed Central: </w:t>
       </w:r>
-      <w:hyperlink r:id="rId28" w:history="1">
+      <w:hyperlink r:id="rId17" w:history="1">
         <w:r>
           <w:rPr>
             <w:rStyle w:val="Hyperlink"/>
@@ -3314,7 +2974,7 @@
         </w:rPr>
         <w:t xml:space="preserve">Streamlit Documentation: </w:t>
       </w:r>
-      <w:hyperlink r:id="rId29" w:history="1">
+      <w:hyperlink r:id="rId18" w:history="1">
         <w:r>
           <w:rPr>
             <w:rStyle w:val="Hyperlink"/>
@@ -3345,7 +3005,7 @@
         </w:rPr>
         <w:t xml:space="preserve">Gradio Documentation: </w:t>
       </w:r>
-      <w:hyperlink r:id="rId30" w:history="1">
+      <w:hyperlink r:id="rId19" w:history="1">
         <w:r>
           <w:rPr>
             <w:rStyle w:val="Hyperlink"/>
@@ -3377,9 +3037,9 @@
       </w:pPr>
     </w:p>
     <w:sectPr>
-      <w:footerReference w:type="even" r:id="rId31"/>
-      <w:footerReference w:type="default" r:id="rId32"/>
-      <w:headerReference w:type="first" r:id="rId33"/>
+      <w:footerReference w:type="even" r:id="rId20"/>
+      <w:footerReference w:type="default" r:id="rId21"/>
+      <w:headerReference w:type="first" r:id="rId22"/>
       <w:pgSz w:w="15840" w:h="12240" w:orient="landscape"/>
       <w:pgMar w:top="459" w:right="720" w:bottom="189" w:left="576" w:header="720" w:footer="518" w:gutter="0"/>
       <w:pgNumType w:start="1"/>

</xml_diff>